<commit_message>
upto date all assignments completed and submitting
</commit_message>
<xml_diff>
--- a/Assignment_Status --naveenkumar.docx
+++ b/Assignment_Status --naveenkumar.docx
@@ -3181,7 +3181,7 @@
                 <w:u w:val="single"/>
                 <w:lang w:val="en-US"/>
               </w:rPr>
-              <w:t>Under process</w:t>
+              <w:t>completed</w:t>
             </w:r>
           </w:p>
         </w:tc>
@@ -3311,6 +3311,18 @@
                 <w:lang w:val="en-US"/>
               </w:rPr>
             </w:pPr>
+            <w:r>
+              <w:rPr>
+                <w:b/>
+                <w:bCs/>
+                <w:color w:val="4472C4" w:themeColor="accent1"/>
+                <w:sz w:val="28"/>
+                <w:szCs w:val="36"/>
+                <w:u w:val="single"/>
+                <w:lang w:val="en-US"/>
+              </w:rPr>
+              <w:t>19/01/2021</w:t>
+            </w:r>
           </w:p>
         </w:tc>
         <w:tc>
@@ -3330,6 +3342,194 @@
               </w:rPr>
             </w:pPr>
           </w:p>
+          <w:p>
+            <w:pPr>
+              <w:rPr>
+                <w:b/>
+                <w:bCs/>
+                <w:color w:val="4472C4" w:themeColor="accent1"/>
+                <w:sz w:val="28"/>
+                <w:szCs w:val="36"/>
+                <w:u w:val="single"/>
+                <w:lang w:val="en-US"/>
+              </w:rPr>
+            </w:pPr>
+            <w:r>
+              <w:rPr>
+                <w:b/>
+                <w:bCs/>
+                <w:color w:val="4472C4" w:themeColor="accent1"/>
+                <w:sz w:val="28"/>
+                <w:szCs w:val="36"/>
+                <w:u w:val="single"/>
+                <w:lang w:val="en-US"/>
+              </w:rPr>
+              <w:t>completed</w:t>
+            </w:r>
+          </w:p>
+        </w:tc>
+      </w:tr>
+      <w:tr>
+        <w:trPr>
+          <w:trHeight w:val="782"/>
+        </w:trPr>
+        <w:tc>
+          <w:tcPr>
+            <w:tcW w:w="2158" w:type="dxa"/>
+          </w:tcPr>
+          <w:p>
+            <w:pPr>
+              <w:rPr>
+                <w:b/>
+                <w:bCs/>
+                <w:color w:val="4472C4" w:themeColor="accent1"/>
+                <w:sz w:val="28"/>
+                <w:szCs w:val="36"/>
+                <w:u w:val="single"/>
+                <w:lang w:val="en-US"/>
+              </w:rPr>
+            </w:pPr>
+            <w:r>
+              <w:rPr>
+                <w:b/>
+                <w:bCs/>
+                <w:color w:val="4472C4" w:themeColor="accent1"/>
+                <w:sz w:val="28"/>
+                <w:szCs w:val="36"/>
+                <w:u w:val="single"/>
+                <w:lang w:val="en-US"/>
+              </w:rPr>
+              <w:t>8</w:t>
+            </w:r>
+          </w:p>
+        </w:tc>
+        <w:tc>
+          <w:tcPr>
+            <w:tcW w:w="2158" w:type="dxa"/>
+          </w:tcPr>
+          <w:p>
+            <w:pPr>
+              <w:rPr>
+                <w:b/>
+                <w:bCs/>
+                <w:color w:val="4472C4" w:themeColor="accent1"/>
+                <w:sz w:val="28"/>
+                <w:szCs w:val="36"/>
+                <w:u w:val="single"/>
+                <w:lang w:val="en-US"/>
+              </w:rPr>
+            </w:pPr>
+            <w:r>
+              <w:rPr>
+                <w:rFonts w:ascii="Times New Roman" w:hAnsi="Times New Roman" w:cs="Times New Roman"/>
+                <w:b/>
+                <w:color w:val="4472C4" w:themeColor="accent1"/>
+                <w:sz w:val="28"/>
+              </w:rPr>
+              <w:t xml:space="preserve">Using </w:t>
+            </w:r>
+            <w:r>
+              <w:rPr>
+                <w:rFonts w:ascii="Times New Roman" w:hAnsi="Times New Roman" w:cs="Times New Roman"/>
+                <w:b/>
+                <w:color w:val="4472C4" w:themeColor="accent1"/>
+                <w:sz w:val="28"/>
+              </w:rPr>
+              <w:t>Comparator</w:t>
+            </w:r>
+            <w:r>
+              <w:rPr>
+                <w:rFonts w:ascii="Times New Roman" w:hAnsi="Times New Roman" w:cs="Times New Roman"/>
+                <w:b/>
+                <w:color w:val="4472C4" w:themeColor="accent1"/>
+                <w:sz w:val="28"/>
+              </w:rPr>
+              <w:t xml:space="preserve"> in user specified order</w:t>
+            </w:r>
+          </w:p>
+        </w:tc>
+        <w:tc>
+          <w:tcPr>
+            <w:tcW w:w="2158" w:type="dxa"/>
+          </w:tcPr>
+          <w:p>
+            <w:pPr>
+              <w:rPr>
+                <w:b/>
+                <w:bCs/>
+                <w:color w:val="4472C4" w:themeColor="accent1"/>
+                <w:sz w:val="28"/>
+                <w:szCs w:val="36"/>
+                <w:u w:val="single"/>
+                <w:lang w:val="en-US"/>
+              </w:rPr>
+            </w:pPr>
+            <w:r>
+              <w:rPr>
+                <w:b/>
+                <w:bCs/>
+                <w:color w:val="4472C4" w:themeColor="accent1"/>
+                <w:sz w:val="28"/>
+                <w:szCs w:val="36"/>
+                <w:u w:val="single"/>
+                <w:lang w:val="en-US"/>
+              </w:rPr>
+              <w:t>20/01/2021</w:t>
+            </w:r>
+          </w:p>
+        </w:tc>
+        <w:tc>
+          <w:tcPr>
+            <w:tcW w:w="2158" w:type="dxa"/>
+          </w:tcPr>
+          <w:p>
+            <w:pPr>
+              <w:rPr>
+                <w:b/>
+                <w:bCs/>
+                <w:color w:val="4472C4" w:themeColor="accent1"/>
+                <w:sz w:val="28"/>
+                <w:szCs w:val="36"/>
+                <w:u w:val="single"/>
+                <w:lang w:val="en-US"/>
+              </w:rPr>
+            </w:pPr>
+          </w:p>
+        </w:tc>
+        <w:tc>
+          <w:tcPr>
+            <w:tcW w:w="2159" w:type="dxa"/>
+          </w:tcPr>
+          <w:p>
+            <w:pPr>
+              <w:rPr>
+                <w:b/>
+                <w:bCs/>
+                <w:color w:val="4472C4" w:themeColor="accent1"/>
+                <w:sz w:val="28"/>
+                <w:szCs w:val="36"/>
+                <w:u w:val="single"/>
+                <w:lang w:val="en-US"/>
+              </w:rPr>
+            </w:pPr>
+            <w:r>
+              <w:rPr>
+                <w:b/>
+                <w:bCs/>
+                <w:color w:val="4472C4" w:themeColor="accent1"/>
+                <w:sz w:val="28"/>
+                <w:szCs w:val="36"/>
+                <w:u w:val="single"/>
+                <w:lang w:val="en-US"/>
+              </w:rPr>
+              <w:t>21/01/2021</w:t>
+            </w:r>
+          </w:p>
+        </w:tc>
+        <w:tc>
+          <w:tcPr>
+            <w:tcW w:w="2159" w:type="dxa"/>
+          </w:tcPr>
           <w:p>
             <w:pPr>
               <w:rPr>
@@ -3360,6 +3560,9 @@
         </w:tc>
       </w:tr>
       <w:tr>
+        <w:trPr>
+          <w:trHeight w:val="782"/>
+        </w:trPr>
         <w:tc>
           <w:tcPr>
             <w:tcW w:w="2158" w:type="dxa"/>
@@ -3386,8 +3589,21 @@
                 <w:u w:val="single"/>
                 <w:lang w:val="en-US"/>
               </w:rPr>
-              <w:t>8</w:t>
-            </w:r>
+              <w:t>9</w:t>
+            </w:r>
+          </w:p>
+          <w:p>
+            <w:pPr>
+              <w:rPr>
+                <w:b/>
+                <w:bCs/>
+                <w:color w:val="4472C4" w:themeColor="accent1"/>
+                <w:sz w:val="28"/>
+                <w:szCs w:val="36"/>
+                <w:u w:val="single"/>
+                <w:lang w:val="en-US"/>
+              </w:rPr>
+            </w:pPr>
           </w:p>
         </w:tc>
         <w:tc>
@@ -3406,6 +3622,18 @@
                 <w:lang w:val="en-US"/>
               </w:rPr>
             </w:pPr>
+            <w:r>
+              <w:rPr>
+                <w:b/>
+                <w:bCs/>
+                <w:color w:val="4472C4" w:themeColor="accent1"/>
+                <w:sz w:val="28"/>
+                <w:szCs w:val="36"/>
+                <w:u w:val="single"/>
+                <w:lang w:val="en-US"/>
+              </w:rPr>
+              <w:t>Sprint 1</w:t>
+            </w:r>
           </w:p>
         </w:tc>
         <w:tc>
@@ -3424,6 +3652,18 @@
                 <w:lang w:val="en-US"/>
               </w:rPr>
             </w:pPr>
+            <w:r>
+              <w:rPr>
+                <w:b/>
+                <w:bCs/>
+                <w:color w:val="4472C4" w:themeColor="accent1"/>
+                <w:sz w:val="28"/>
+                <w:szCs w:val="36"/>
+                <w:u w:val="single"/>
+                <w:lang w:val="en-US"/>
+              </w:rPr>
+              <w:t>20/01/2021</w:t>
+            </w:r>
           </w:p>
         </w:tc>
         <w:tc>
@@ -3442,6 +3682,18 @@
                 <w:lang w:val="en-US"/>
               </w:rPr>
             </w:pPr>
+            <w:r>
+              <w:rPr>
+                <w:b/>
+                <w:bCs/>
+                <w:color w:val="4472C4" w:themeColor="accent1"/>
+                <w:sz w:val="28"/>
+                <w:szCs w:val="36"/>
+                <w:u w:val="single"/>
+                <w:lang w:val="en-US"/>
+              </w:rPr>
+              <w:t>0</w:t>
+            </w:r>
           </w:p>
         </w:tc>
         <w:tc>
@@ -3460,6 +3712,18 @@
                 <w:lang w:val="en-US"/>
               </w:rPr>
             </w:pPr>
+            <w:r>
+              <w:rPr>
+                <w:b/>
+                <w:bCs/>
+                <w:color w:val="4472C4" w:themeColor="accent1"/>
+                <w:sz w:val="28"/>
+                <w:szCs w:val="36"/>
+                <w:u w:val="single"/>
+                <w:lang w:val="en-US"/>
+              </w:rPr>
+              <w:t>23/01/2021</w:t>
+            </w:r>
           </w:p>
         </w:tc>
         <w:tc>
@@ -3478,6 +3742,400 @@
                 <w:lang w:val="en-US"/>
               </w:rPr>
             </w:pPr>
+            <w:r>
+              <w:rPr>
+                <w:b/>
+                <w:bCs/>
+                <w:color w:val="4472C4" w:themeColor="accent1"/>
+                <w:sz w:val="28"/>
+                <w:szCs w:val="36"/>
+                <w:u w:val="single"/>
+                <w:lang w:val="en-US"/>
+              </w:rPr>
+              <w:t>completed</w:t>
+            </w:r>
+          </w:p>
+        </w:tc>
+      </w:tr>
+      <w:tr>
+        <w:trPr>
+          <w:trHeight w:val="548"/>
+        </w:trPr>
+        <w:tc>
+          <w:tcPr>
+            <w:tcW w:w="2158" w:type="dxa"/>
+          </w:tcPr>
+          <w:p>
+            <w:pPr>
+              <w:rPr>
+                <w:b/>
+                <w:bCs/>
+                <w:color w:val="4472C4" w:themeColor="accent1"/>
+                <w:sz w:val="28"/>
+                <w:szCs w:val="36"/>
+                <w:u w:val="single"/>
+                <w:lang w:val="en-US"/>
+              </w:rPr>
+            </w:pPr>
+            <w:r>
+              <w:rPr>
+                <w:b/>
+                <w:bCs/>
+                <w:color w:val="4472C4" w:themeColor="accent1"/>
+                <w:sz w:val="28"/>
+                <w:szCs w:val="36"/>
+                <w:u w:val="single"/>
+                <w:lang w:val="en-US"/>
+              </w:rPr>
+              <w:t>10</w:t>
+            </w:r>
+          </w:p>
+        </w:tc>
+        <w:tc>
+          <w:tcPr>
+            <w:tcW w:w="2158" w:type="dxa"/>
+          </w:tcPr>
+          <w:p>
+            <w:pPr>
+              <w:rPr>
+                <w:b/>
+                <w:bCs/>
+                <w:color w:val="4472C4" w:themeColor="accent1"/>
+                <w:sz w:val="28"/>
+                <w:szCs w:val="36"/>
+                <w:u w:val="single"/>
+                <w:lang w:val="en-US"/>
+              </w:rPr>
+            </w:pPr>
+            <w:r>
+              <w:rPr>
+                <w:b/>
+                <w:bCs/>
+                <w:color w:val="4472C4" w:themeColor="accent1"/>
+                <w:sz w:val="28"/>
+                <w:szCs w:val="36"/>
+                <w:u w:val="single"/>
+                <w:lang w:val="en-US"/>
+              </w:rPr>
+              <w:t xml:space="preserve">Sprint 2 </w:t>
+            </w:r>
+          </w:p>
+        </w:tc>
+        <w:tc>
+          <w:tcPr>
+            <w:tcW w:w="2158" w:type="dxa"/>
+          </w:tcPr>
+          <w:p>
+            <w:pPr>
+              <w:rPr>
+                <w:b/>
+                <w:bCs/>
+                <w:color w:val="4472C4" w:themeColor="accent1"/>
+                <w:sz w:val="28"/>
+                <w:szCs w:val="36"/>
+                <w:u w:val="single"/>
+                <w:lang w:val="en-US"/>
+              </w:rPr>
+            </w:pPr>
+            <w:r>
+              <w:rPr>
+                <w:b/>
+                <w:bCs/>
+                <w:color w:val="4472C4" w:themeColor="accent1"/>
+                <w:sz w:val="28"/>
+                <w:szCs w:val="36"/>
+                <w:u w:val="single"/>
+                <w:lang w:val="en-US"/>
+              </w:rPr>
+              <w:t>21/01/2021</w:t>
+            </w:r>
+          </w:p>
+        </w:tc>
+        <w:tc>
+          <w:tcPr>
+            <w:tcW w:w="2158" w:type="dxa"/>
+          </w:tcPr>
+          <w:p>
+            <w:pPr>
+              <w:rPr>
+                <w:b/>
+                <w:bCs/>
+                <w:color w:val="4472C4" w:themeColor="accent1"/>
+                <w:sz w:val="28"/>
+                <w:szCs w:val="36"/>
+                <w:u w:val="single"/>
+                <w:lang w:val="en-US"/>
+              </w:rPr>
+            </w:pPr>
+            <w:r>
+              <w:rPr>
+                <w:b/>
+                <w:bCs/>
+                <w:color w:val="4472C4" w:themeColor="accent1"/>
+                <w:sz w:val="28"/>
+                <w:szCs w:val="36"/>
+                <w:u w:val="single"/>
+                <w:lang w:val="en-US"/>
+              </w:rPr>
+              <w:t>0</w:t>
+            </w:r>
+          </w:p>
+        </w:tc>
+        <w:tc>
+          <w:tcPr>
+            <w:tcW w:w="2159" w:type="dxa"/>
+          </w:tcPr>
+          <w:p>
+            <w:pPr>
+              <w:rPr>
+                <w:b/>
+                <w:bCs/>
+                <w:color w:val="4472C4" w:themeColor="accent1"/>
+                <w:sz w:val="28"/>
+                <w:szCs w:val="36"/>
+                <w:u w:val="single"/>
+                <w:lang w:val="en-US"/>
+              </w:rPr>
+            </w:pPr>
+            <w:r>
+              <w:rPr>
+                <w:b/>
+                <w:bCs/>
+                <w:color w:val="4472C4" w:themeColor="accent1"/>
+                <w:sz w:val="28"/>
+                <w:szCs w:val="36"/>
+                <w:u w:val="single"/>
+                <w:lang w:val="en-US"/>
+              </w:rPr>
+              <w:t>24/01/2021</w:t>
+            </w:r>
+          </w:p>
+        </w:tc>
+        <w:tc>
+          <w:tcPr>
+            <w:tcW w:w="2159" w:type="dxa"/>
+          </w:tcPr>
+          <w:p>
+            <w:pPr>
+              <w:rPr>
+                <w:b/>
+                <w:bCs/>
+                <w:color w:val="4472C4" w:themeColor="accent1"/>
+                <w:sz w:val="28"/>
+                <w:szCs w:val="36"/>
+                <w:u w:val="single"/>
+                <w:lang w:val="en-US"/>
+              </w:rPr>
+            </w:pPr>
+            <w:r>
+              <w:rPr>
+                <w:b/>
+                <w:bCs/>
+                <w:color w:val="4472C4" w:themeColor="accent1"/>
+                <w:sz w:val="28"/>
+                <w:szCs w:val="36"/>
+                <w:u w:val="single"/>
+                <w:lang w:val="en-US"/>
+              </w:rPr>
+              <w:t>completed</w:t>
+            </w:r>
+          </w:p>
+        </w:tc>
+      </w:tr>
+      <w:tr>
+        <w:trPr>
+          <w:trHeight w:val="548"/>
+        </w:trPr>
+        <w:tc>
+          <w:tcPr>
+            <w:tcW w:w="2158" w:type="dxa"/>
+          </w:tcPr>
+          <w:p>
+            <w:pPr>
+              <w:rPr>
+                <w:b/>
+                <w:bCs/>
+                <w:color w:val="4472C4" w:themeColor="accent1"/>
+                <w:sz w:val="28"/>
+                <w:szCs w:val="36"/>
+                <w:u w:val="single"/>
+                <w:lang w:val="en-US"/>
+              </w:rPr>
+            </w:pPr>
+            <w:r>
+              <w:rPr>
+                <w:b/>
+                <w:bCs/>
+                <w:color w:val="4472C4" w:themeColor="accent1"/>
+                <w:sz w:val="28"/>
+                <w:szCs w:val="36"/>
+                <w:u w:val="single"/>
+                <w:lang w:val="en-US"/>
+              </w:rPr>
+              <w:t>11</w:t>
+            </w:r>
+          </w:p>
+        </w:tc>
+        <w:tc>
+          <w:tcPr>
+            <w:tcW w:w="2158" w:type="dxa"/>
+          </w:tcPr>
+          <w:p>
+            <w:pPr>
+              <w:autoSpaceDE w:val="0"/>
+              <w:autoSpaceDN w:val="0"/>
+              <w:adjustRightInd w:val="0"/>
+              <w:rPr>
+                <w:rFonts w:ascii="Times New Roman" w:hAnsi="Times New Roman" w:cs="Times New Roman"/>
+                <w:b/>
+                <w:color w:val="4472C4" w:themeColor="accent1"/>
+                <w:sz w:val="24"/>
+                <w:szCs w:val="36"/>
+              </w:rPr>
+            </w:pPr>
+            <w:r>
+              <w:rPr>
+                <w:rFonts w:ascii="Times New Roman" w:hAnsi="Times New Roman" w:cs="Times New Roman"/>
+                <w:b/>
+                <w:color w:val="4472C4" w:themeColor="accent1"/>
+                <w:sz w:val="24"/>
+                <w:szCs w:val="36"/>
+              </w:rPr>
+              <w:t>File Assignment</w:t>
+            </w:r>
+          </w:p>
+          <w:p>
+            <w:pPr>
+              <w:rPr>
+                <w:b/>
+                <w:bCs/>
+                <w:color w:val="4472C4" w:themeColor="accent1"/>
+                <w:sz w:val="28"/>
+                <w:szCs w:val="36"/>
+                <w:u w:val="single"/>
+                <w:lang w:val="en-US"/>
+              </w:rPr>
+            </w:pPr>
+          </w:p>
+        </w:tc>
+        <w:tc>
+          <w:tcPr>
+            <w:tcW w:w="2158" w:type="dxa"/>
+          </w:tcPr>
+          <w:p>
+            <w:pPr>
+              <w:rPr>
+                <w:b/>
+                <w:bCs/>
+                <w:color w:val="4472C4" w:themeColor="accent1"/>
+                <w:sz w:val="28"/>
+                <w:szCs w:val="36"/>
+                <w:u w:val="single"/>
+                <w:lang w:val="en-US"/>
+              </w:rPr>
+            </w:pPr>
+            <w:r>
+              <w:rPr>
+                <w:b/>
+                <w:bCs/>
+                <w:color w:val="4472C4" w:themeColor="accent1"/>
+                <w:sz w:val="28"/>
+                <w:szCs w:val="36"/>
+                <w:u w:val="single"/>
+                <w:lang w:val="en-US"/>
+              </w:rPr>
+              <w:t>21/01/2021</w:t>
+            </w:r>
+          </w:p>
+        </w:tc>
+        <w:tc>
+          <w:tcPr>
+            <w:tcW w:w="2158" w:type="dxa"/>
+          </w:tcPr>
+          <w:p>
+            <w:pPr>
+              <w:rPr>
+                <w:b/>
+                <w:bCs/>
+                <w:color w:val="4472C4" w:themeColor="accent1"/>
+                <w:sz w:val="28"/>
+                <w:szCs w:val="36"/>
+                <w:u w:val="single"/>
+                <w:lang w:val="en-US"/>
+              </w:rPr>
+            </w:pPr>
+            <w:r>
+              <w:rPr>
+                <w:b/>
+                <w:bCs/>
+                <w:color w:val="4472C4" w:themeColor="accent1"/>
+                <w:sz w:val="28"/>
+                <w:szCs w:val="36"/>
+                <w:u w:val="single"/>
+                <w:lang w:val="en-US"/>
+              </w:rPr>
+              <w:t>0</w:t>
+            </w:r>
+          </w:p>
+        </w:tc>
+        <w:tc>
+          <w:tcPr>
+            <w:tcW w:w="2159" w:type="dxa"/>
+          </w:tcPr>
+          <w:p>
+            <w:pPr>
+              <w:rPr>
+                <w:b/>
+                <w:bCs/>
+                <w:color w:val="4472C4" w:themeColor="accent1"/>
+                <w:sz w:val="28"/>
+                <w:szCs w:val="36"/>
+                <w:u w:val="single"/>
+                <w:lang w:val="en-US"/>
+              </w:rPr>
+            </w:pPr>
+            <w:r>
+              <w:rPr>
+                <w:b/>
+                <w:bCs/>
+                <w:color w:val="4472C4" w:themeColor="accent1"/>
+                <w:sz w:val="28"/>
+                <w:szCs w:val="36"/>
+                <w:u w:val="single"/>
+                <w:lang w:val="en-US"/>
+              </w:rPr>
+              <w:t>24/01/2021</w:t>
+            </w:r>
+          </w:p>
+        </w:tc>
+        <w:tc>
+          <w:tcPr>
+            <w:tcW w:w="2159" w:type="dxa"/>
+          </w:tcPr>
+          <w:p>
+            <w:pPr>
+              <w:rPr>
+                <w:b/>
+                <w:bCs/>
+                <w:color w:val="4472C4" w:themeColor="accent1"/>
+                <w:sz w:val="28"/>
+                <w:szCs w:val="36"/>
+                <w:u w:val="single"/>
+                <w:lang w:val="en-US"/>
+              </w:rPr>
+            </w:pPr>
+            <w:r>
+              <w:rPr>
+                <w:b/>
+                <w:bCs/>
+                <w:color w:val="4472C4" w:themeColor="accent1"/>
+                <w:sz w:val="28"/>
+                <w:szCs w:val="36"/>
+                <w:u w:val="single"/>
+                <w:lang w:val="en-US"/>
+              </w:rPr>
+              <w:t>completed</w:t>
+            </w:r>
           </w:p>
         </w:tc>
       </w:tr>

</xml_diff>

<commit_message>
product web app completed
</commit_message>
<xml_diff>
--- a/Assignment_Status --naveenkumar.docx
+++ b/Assignment_Status --naveenkumar.docx
@@ -1829,12 +1829,12 @@
         <w:tblLook w:val="04A0" w:firstRow="1" w:lastRow="0" w:firstColumn="1" w:lastColumn="0" w:noHBand="0" w:noVBand="1"/>
       </w:tblPr>
       <w:tblGrid>
-        <w:gridCol w:w="2158"/>
-        <w:gridCol w:w="2158"/>
-        <w:gridCol w:w="2158"/>
-        <w:gridCol w:w="2158"/>
-        <w:gridCol w:w="2159"/>
-        <w:gridCol w:w="2159"/>
+        <w:gridCol w:w="2140"/>
+        <w:gridCol w:w="2153"/>
+        <w:gridCol w:w="2152"/>
+        <w:gridCol w:w="2144"/>
+        <w:gridCol w:w="2153"/>
+        <w:gridCol w:w="2208"/>
       </w:tblGrid>
       <w:tr>
         <w:tc>
@@ -3293,6 +3293,18 @@
                 <w:lang w:val="en-US"/>
               </w:rPr>
             </w:pPr>
+            <w:r>
+              <w:rPr>
+                <w:b/>
+                <w:bCs/>
+                <w:color w:val="4472C4" w:themeColor="accent1"/>
+                <w:sz w:val="28"/>
+                <w:szCs w:val="36"/>
+                <w:u w:val="single"/>
+                <w:lang w:val="en-US"/>
+              </w:rPr>
+              <w:t>0</w:t>
+            </w:r>
           </w:p>
         </w:tc>
         <w:tc>
@@ -3494,6 +3506,18 @@
                 <w:lang w:val="en-US"/>
               </w:rPr>
             </w:pPr>
+            <w:r>
+              <w:rPr>
+                <w:b/>
+                <w:bCs/>
+                <w:color w:val="4472C4" w:themeColor="accent1"/>
+                <w:sz w:val="28"/>
+                <w:szCs w:val="36"/>
+                <w:u w:val="single"/>
+                <w:lang w:val="en-US"/>
+              </w:rPr>
+              <w:t>0</w:t>
+            </w:r>
           </w:p>
         </w:tc>
         <w:tc>
@@ -4500,8 +4524,10 @@
                 <w:u w:val="single"/>
                 <w:lang w:val="en-US"/>
               </w:rPr>
-              <w:t>Pending(testing)</w:t>
-            </w:r>
+              <w:t>Completed(mock test pending)</w:t>
+            </w:r>
+            <w:bookmarkStart w:id="0" w:name="_GoBack"/>
+            <w:bookmarkEnd w:id="0"/>
           </w:p>
         </w:tc>
       </w:tr>
@@ -4584,10 +4610,8 @@
                 <w:sz w:val="24"/>
                 <w:szCs w:val="36"/>
               </w:rPr>
-              <w:t>/js assignment 1</w:t>
-            </w:r>
-            <w:bookmarkStart w:id="0" w:name="_GoBack"/>
-            <w:bookmarkEnd w:id="0"/>
+              <w:t>/js assignment all</w:t>
+            </w:r>
           </w:p>
         </w:tc>
         <w:tc>
@@ -4636,6 +4660,18 @@
                 <w:lang w:val="en-US"/>
               </w:rPr>
             </w:pPr>
+            <w:r>
+              <w:rPr>
+                <w:b/>
+                <w:bCs/>
+                <w:color w:val="4472C4" w:themeColor="accent1"/>
+                <w:sz w:val="28"/>
+                <w:szCs w:val="36"/>
+                <w:u w:val="single"/>
+                <w:lang w:val="en-US"/>
+              </w:rPr>
+              <w:t>0</w:t>
+            </w:r>
           </w:p>
         </w:tc>
         <w:tc>
@@ -4665,6 +4701,190 @@
                 <w:lang w:val="en-US"/>
               </w:rPr>
               <w:t>31/01/2021</w:t>
+            </w:r>
+          </w:p>
+        </w:tc>
+        <w:tc>
+          <w:tcPr>
+            <w:tcW w:w="2159" w:type="dxa"/>
+          </w:tcPr>
+          <w:p>
+            <w:pPr>
+              <w:rPr>
+                <w:b/>
+                <w:bCs/>
+                <w:color w:val="4472C4" w:themeColor="accent1"/>
+                <w:sz w:val="28"/>
+                <w:szCs w:val="36"/>
+                <w:u w:val="single"/>
+                <w:lang w:val="en-US"/>
+              </w:rPr>
+            </w:pPr>
+            <w:r>
+              <w:rPr>
+                <w:b/>
+                <w:bCs/>
+                <w:color w:val="4472C4" w:themeColor="accent1"/>
+                <w:sz w:val="28"/>
+                <w:szCs w:val="36"/>
+                <w:u w:val="single"/>
+                <w:lang w:val="en-US"/>
+              </w:rPr>
+              <w:t>completed</w:t>
+            </w:r>
+          </w:p>
+        </w:tc>
+      </w:tr>
+      <w:tr>
+        <w:trPr>
+          <w:trHeight w:val="548"/>
+        </w:trPr>
+        <w:tc>
+          <w:tcPr>
+            <w:tcW w:w="2158" w:type="dxa"/>
+          </w:tcPr>
+          <w:p>
+            <w:pPr>
+              <w:rPr>
+                <w:b/>
+                <w:bCs/>
+                <w:color w:val="4472C4" w:themeColor="accent1"/>
+                <w:sz w:val="28"/>
+                <w:szCs w:val="36"/>
+                <w:u w:val="single"/>
+                <w:lang w:val="en-US"/>
+              </w:rPr>
+            </w:pPr>
+            <w:r>
+              <w:rPr>
+                <w:b/>
+                <w:bCs/>
+                <w:color w:val="4472C4" w:themeColor="accent1"/>
+                <w:sz w:val="28"/>
+                <w:szCs w:val="36"/>
+                <w:u w:val="single"/>
+                <w:lang w:val="en-US"/>
+              </w:rPr>
+              <w:t>15</w:t>
+            </w:r>
+          </w:p>
+        </w:tc>
+        <w:tc>
+          <w:tcPr>
+            <w:tcW w:w="2158" w:type="dxa"/>
+          </w:tcPr>
+          <w:p>
+            <w:pPr>
+              <w:autoSpaceDE w:val="0"/>
+              <w:autoSpaceDN w:val="0"/>
+              <w:adjustRightInd w:val="0"/>
+              <w:rPr>
+                <w:rFonts w:ascii="Times New Roman" w:hAnsi="Times New Roman" w:cs="Times New Roman"/>
+                <w:b/>
+                <w:color w:val="4472C4" w:themeColor="accent1"/>
+                <w:sz w:val="24"/>
+                <w:szCs w:val="36"/>
+              </w:rPr>
+            </w:pPr>
+            <w:r>
+              <w:rPr>
+                <w:rFonts w:ascii="Times New Roman" w:hAnsi="Times New Roman" w:cs="Times New Roman"/>
+                <w:b/>
+                <w:color w:val="4472C4" w:themeColor="accent1"/>
+                <w:sz w:val="24"/>
+                <w:szCs w:val="36"/>
+              </w:rPr>
+              <w:t>Product web app</w:t>
+            </w:r>
+          </w:p>
+        </w:tc>
+        <w:tc>
+          <w:tcPr>
+            <w:tcW w:w="2158" w:type="dxa"/>
+          </w:tcPr>
+          <w:p>
+            <w:pPr>
+              <w:rPr>
+                <w:b/>
+                <w:bCs/>
+                <w:color w:val="4472C4" w:themeColor="accent1"/>
+                <w:sz w:val="28"/>
+                <w:szCs w:val="36"/>
+                <w:u w:val="single"/>
+                <w:lang w:val="en-US"/>
+              </w:rPr>
+            </w:pPr>
+            <w:r>
+              <w:rPr>
+                <w:b/>
+                <w:bCs/>
+                <w:color w:val="4472C4" w:themeColor="accent1"/>
+                <w:sz w:val="28"/>
+                <w:szCs w:val="36"/>
+                <w:u w:val="single"/>
+                <w:lang w:val="en-US"/>
+              </w:rPr>
+              <w:t>5/01/2021</w:t>
+            </w:r>
+          </w:p>
+        </w:tc>
+        <w:tc>
+          <w:tcPr>
+            <w:tcW w:w="2158" w:type="dxa"/>
+          </w:tcPr>
+          <w:p>
+            <w:pPr>
+              <w:rPr>
+                <w:b/>
+                <w:bCs/>
+                <w:color w:val="4472C4" w:themeColor="accent1"/>
+                <w:sz w:val="28"/>
+                <w:szCs w:val="36"/>
+                <w:u w:val="single"/>
+                <w:lang w:val="en-US"/>
+              </w:rPr>
+            </w:pPr>
+            <w:r>
+              <w:rPr>
+                <w:b/>
+                <w:bCs/>
+                <w:color w:val="4472C4" w:themeColor="accent1"/>
+                <w:sz w:val="28"/>
+                <w:szCs w:val="36"/>
+                <w:u w:val="single"/>
+                <w:lang w:val="en-US"/>
+              </w:rPr>
+              <w:t>0</w:t>
+            </w:r>
+          </w:p>
+        </w:tc>
+        <w:tc>
+          <w:tcPr>
+            <w:tcW w:w="2159" w:type="dxa"/>
+          </w:tcPr>
+          <w:p>
+            <w:pPr>
+              <w:rPr>
+                <w:b/>
+                <w:bCs/>
+                <w:color w:val="4472C4" w:themeColor="accent1"/>
+                <w:sz w:val="28"/>
+                <w:szCs w:val="36"/>
+                <w:u w:val="single"/>
+                <w:lang w:val="en-US"/>
+              </w:rPr>
+            </w:pPr>
+            <w:r>
+              <w:rPr>
+                <w:b/>
+                <w:bCs/>
+                <w:color w:val="4472C4" w:themeColor="accent1"/>
+                <w:sz w:val="28"/>
+                <w:szCs w:val="36"/>
+                <w:u w:val="single"/>
+                <w:lang w:val="en-US"/>
+              </w:rPr>
+              <w:t>6/01/2021</w:t>
             </w:r>
           </w:p>
         </w:tc>

</xml_diff>